<commit_message>
Created character file Рейк и Ортей
</commit_message>
<xml_diff>
--- a/src/villian/docs/doc_villian.docx
+++ b/src/villian/docs/doc_villian.docx
@@ -12,470 +12,21 @@
     </w:p>
     <w:p>
       <w:pPr>
-        <w:rPr>
-          <w:sz w:val="24"/>
-          <w:szCs w:val="24"/>
-        </w:rPr>
-      </w:pPr>
-    </w:p>
-    <w:p>
-      <w:pPr>
-        <w:rPr>
+        <w:spacing w:line="256" w:lineRule="auto"/>
+        <w:rPr>
+          <w:b/>
           <w:sz w:val="24"/>
           <w:szCs w:val="24"/>
         </w:rPr>
       </w:pPr>
       <w:bookmarkStart w:id="0" w:name="_GoBack"/>
       <w:bookmarkEnd w:id="0"/>
-    </w:p>
-    <w:p>
-      <w:pPr>
+      <w:r>
         <w:rPr>
           <w:b/>
           <w:sz w:val="24"/>
           <w:szCs w:val="24"/>
         </w:rPr>
-      </w:pPr>
-      <w:proofErr w:type="spellStart"/>
-      <w:r>
-        <w:rPr>
-          <w:b/>
-          <w:sz w:val="24"/>
-          <w:szCs w:val="24"/>
-        </w:rPr>
-        <w:t>Рейк</w:t>
-      </w:r>
-      <w:proofErr w:type="spellEnd"/>
-      <w:r>
-        <w:rPr>
-          <w:b/>
-          <w:sz w:val="24"/>
-          <w:szCs w:val="24"/>
-        </w:rPr>
-        <w:t xml:space="preserve"> «Король Волков» </w:t>
-      </w:r>
-      <w:proofErr w:type="spellStart"/>
-      <w:r>
-        <w:rPr>
-          <w:b/>
-          <w:sz w:val="24"/>
-          <w:szCs w:val="24"/>
-        </w:rPr>
-        <w:t>Эртон</w:t>
-      </w:r>
-      <w:proofErr w:type="spellEnd"/>
-    </w:p>
-    <w:p>
-      <w:pPr>
-        <w:rPr>
-          <w:sz w:val="24"/>
-          <w:szCs w:val="24"/>
-        </w:rPr>
-      </w:pPr>
-      <w:r>
-        <w:rPr>
-          <w:sz w:val="24"/>
-          <w:szCs w:val="24"/>
-        </w:rPr>
-        <w:t xml:space="preserve">Кузен </w:t>
-      </w:r>
-      <w:proofErr w:type="spellStart"/>
-      <w:r>
-        <w:rPr>
-          <w:sz w:val="24"/>
-          <w:szCs w:val="24"/>
-        </w:rPr>
-        <w:t>Сираны</w:t>
-      </w:r>
-      <w:proofErr w:type="spellEnd"/>
-      <w:r>
-        <w:rPr>
-          <w:sz w:val="24"/>
-          <w:szCs w:val="24"/>
-        </w:rPr>
-        <w:t xml:space="preserve">, великий воин и полководец, </w:t>
-      </w:r>
-      <w:r>
-        <w:rPr>
-          <w:sz w:val="24"/>
-          <w:szCs w:val="24"/>
-        </w:rPr>
-        <w:t>который стремиться разрушить мифы о своем народе. Именно сестра склонила его к восстанию, и не без его помощи восстание свершилось. Является признанным лидером и воином.</w:t>
-      </w:r>
-    </w:p>
-    <w:p>
-      <w:pPr>
-        <w:rPr>
-          <w:sz w:val="24"/>
-          <w:szCs w:val="24"/>
-        </w:rPr>
-      </w:pPr>
-      <w:r>
-        <w:rPr>
-          <w:sz w:val="24"/>
-          <w:szCs w:val="24"/>
-        </w:rPr>
-        <w:t>Внешность – высокий и крепкий мужчина. Имеет короткие белые волосы, густую щетину, лил</w:t>
-      </w:r>
-      <w:r>
-        <w:rPr>
-          <w:sz w:val="24"/>
-          <w:szCs w:val="24"/>
-        </w:rPr>
-        <w:t>овые глаза. Одет в светлые доспехи со шкурой черного волка. Сражается мечом и круглым щитом.</w:t>
-      </w:r>
-    </w:p>
-    <w:p>
-      <w:pPr>
-        <w:rPr>
-          <w:sz w:val="24"/>
-          <w:szCs w:val="24"/>
-        </w:rPr>
-      </w:pPr>
-    </w:p>
-    <w:p>
-      <w:pPr>
-        <w:rPr>
-          <w:sz w:val="24"/>
-          <w:szCs w:val="24"/>
-        </w:rPr>
-      </w:pPr>
-      <w:r>
-        <w:rPr>
-          <w:sz w:val="24"/>
-          <w:szCs w:val="24"/>
-        </w:rPr>
-        <w:t>Характер</w:t>
-      </w:r>
-    </w:p>
-    <w:p>
-      <w:pPr>
-        <w:rPr>
-          <w:sz w:val="24"/>
-          <w:szCs w:val="24"/>
-        </w:rPr>
-      </w:pPr>
-      <w:r>
-        <w:rPr>
-          <w:sz w:val="24"/>
-          <w:szCs w:val="24"/>
-        </w:rPr>
-        <w:t>Лидер</w:t>
-      </w:r>
-    </w:p>
-    <w:p>
-      <w:pPr>
-        <w:rPr>
-          <w:sz w:val="24"/>
-          <w:szCs w:val="24"/>
-        </w:rPr>
-      </w:pPr>
-      <w:r>
-        <w:rPr>
-          <w:sz w:val="24"/>
-          <w:szCs w:val="24"/>
-        </w:rPr>
-        <w:t>Дружелюбен</w:t>
-      </w:r>
-    </w:p>
-    <w:p>
-      <w:pPr>
-        <w:rPr>
-          <w:sz w:val="24"/>
-          <w:szCs w:val="24"/>
-        </w:rPr>
-      </w:pPr>
-      <w:r>
-        <w:rPr>
-          <w:sz w:val="24"/>
-          <w:szCs w:val="24"/>
-        </w:rPr>
-        <w:t>Амбициозен</w:t>
-      </w:r>
-    </w:p>
-    <w:p>
-      <w:pPr>
-        <w:rPr>
-          <w:sz w:val="24"/>
-          <w:szCs w:val="24"/>
-        </w:rPr>
-      </w:pPr>
-      <w:r>
-        <w:rPr>
-          <w:sz w:val="24"/>
-          <w:szCs w:val="24"/>
-        </w:rPr>
-        <w:t>Как и кузина, стремиться доказать величие семьи</w:t>
-      </w:r>
-    </w:p>
-    <w:p>
-      <w:pPr>
-        <w:rPr>
-          <w:sz w:val="24"/>
-          <w:szCs w:val="24"/>
-        </w:rPr>
-      </w:pPr>
-      <w:r>
-        <w:rPr>
-          <w:sz w:val="24"/>
-          <w:szCs w:val="24"/>
-        </w:rPr>
-        <w:t>Слишком доверяет своей родне</w:t>
-      </w:r>
-    </w:p>
-    <w:p>
-      <w:pPr>
-        <w:rPr>
-          <w:sz w:val="24"/>
-          <w:szCs w:val="24"/>
-        </w:rPr>
-      </w:pPr>
-    </w:p>
-    <w:p>
-      <w:pPr>
-        <w:rPr>
-          <w:sz w:val="24"/>
-          <w:szCs w:val="24"/>
-        </w:rPr>
-      </w:pPr>
-    </w:p>
-    <w:p>
-      <w:pPr>
-        <w:rPr>
-          <w:b/>
-          <w:sz w:val="24"/>
-          <w:szCs w:val="24"/>
-        </w:rPr>
-      </w:pPr>
-      <w:proofErr w:type="spellStart"/>
-      <w:r>
-        <w:rPr>
-          <w:b/>
-          <w:sz w:val="24"/>
-          <w:szCs w:val="24"/>
-        </w:rPr>
-        <w:t>Ортей</w:t>
-      </w:r>
-      <w:proofErr w:type="spellEnd"/>
-    </w:p>
-    <w:p>
-      <w:pPr>
-        <w:rPr>
-          <w:sz w:val="24"/>
-          <w:szCs w:val="24"/>
-        </w:rPr>
-      </w:pPr>
-      <w:r>
-        <w:rPr>
-          <w:sz w:val="24"/>
-          <w:szCs w:val="24"/>
-        </w:rPr>
-        <w:t xml:space="preserve">Один из самых могущественных графов провинции </w:t>
-      </w:r>
-      <w:proofErr w:type="spellStart"/>
-      <w:r>
-        <w:rPr>
-          <w:sz w:val="24"/>
-          <w:szCs w:val="24"/>
-        </w:rPr>
-        <w:t>Эрендор</w:t>
-      </w:r>
-      <w:proofErr w:type="spellEnd"/>
-      <w:r>
-        <w:rPr>
-          <w:sz w:val="24"/>
-          <w:szCs w:val="24"/>
-        </w:rPr>
-        <w:t xml:space="preserve">. Он вынужденно задержался, и не смог успеть к битве. Узнав, что случилось, решил добить славу выйдя против </w:t>
-      </w:r>
-      <w:proofErr w:type="spellStart"/>
-      <w:r>
-        <w:rPr>
-          <w:sz w:val="24"/>
-          <w:szCs w:val="24"/>
-        </w:rPr>
-        <w:t>Мордеуса</w:t>
-      </w:r>
-      <w:proofErr w:type="spellEnd"/>
-      <w:r>
-        <w:rPr>
-          <w:sz w:val="24"/>
-          <w:szCs w:val="24"/>
-        </w:rPr>
-        <w:t xml:space="preserve">. </w:t>
-      </w:r>
-    </w:p>
-    <w:p>
-      <w:pPr>
-        <w:rPr>
-          <w:sz w:val="24"/>
-          <w:szCs w:val="24"/>
-        </w:rPr>
-      </w:pPr>
-      <w:r>
-        <w:rPr>
-          <w:sz w:val="24"/>
-          <w:szCs w:val="24"/>
-        </w:rPr>
-        <w:t xml:space="preserve">Великий воин. Известен своим эффективным участием в восстании </w:t>
-      </w:r>
-      <w:proofErr w:type="spellStart"/>
-      <w:r>
-        <w:rPr>
-          <w:sz w:val="24"/>
-          <w:szCs w:val="24"/>
-        </w:rPr>
-        <w:t>Эртейна</w:t>
-      </w:r>
-      <w:proofErr w:type="spellEnd"/>
-      <w:r>
-        <w:rPr>
-          <w:sz w:val="24"/>
-          <w:szCs w:val="24"/>
-        </w:rPr>
-        <w:t>.</w:t>
-      </w:r>
-    </w:p>
-    <w:p>
-      <w:pPr>
-        <w:spacing w:line="256" w:lineRule="auto"/>
-        <w:rPr>
-          <w:sz w:val="24"/>
-          <w:szCs w:val="24"/>
-        </w:rPr>
-      </w:pPr>
-    </w:p>
-    <w:p>
-      <w:pPr>
-        <w:pBdr>
-          <w:top w:val="nil"/>
-          <w:left w:val="nil"/>
-          <w:bottom w:val="nil"/>
-          <w:right w:val="nil"/>
-          <w:between w:val="nil"/>
-        </w:pBdr>
-        <w:rPr>
-          <w:color w:val="000000"/>
-          <w:sz w:val="24"/>
-          <w:szCs w:val="24"/>
-        </w:rPr>
-      </w:pPr>
-      <w:proofErr w:type="spellStart"/>
-      <w:r>
-        <w:rPr>
-          <w:color w:val="000000"/>
-          <w:sz w:val="24"/>
-          <w:szCs w:val="24"/>
-        </w:rPr>
-        <w:t>Мордеус</w:t>
-      </w:r>
-      <w:proofErr w:type="spellEnd"/>
-      <w:r>
-        <w:rPr>
-          <w:color w:val="000000"/>
-          <w:sz w:val="24"/>
-          <w:szCs w:val="24"/>
-        </w:rPr>
-        <w:t xml:space="preserve"> хоче</w:t>
-      </w:r>
-      <w:r>
-        <w:rPr>
-          <w:color w:val="000000"/>
-          <w:sz w:val="24"/>
-          <w:szCs w:val="24"/>
-        </w:rPr>
-        <w:t>т отомстить за смерть своей сестры. Ему мешает его недоверчивость и страх перед слабым телом (после смерти сестры он боится, что тоже может заболеть).</w:t>
-      </w:r>
-    </w:p>
-    <w:p>
-      <w:pPr>
-        <w:spacing w:line="256" w:lineRule="auto"/>
-        <w:rPr>
-          <w:sz w:val="24"/>
-          <w:szCs w:val="24"/>
-        </w:rPr>
-      </w:pPr>
-      <w:proofErr w:type="spellStart"/>
-      <w:r>
-        <w:rPr>
-          <w:sz w:val="24"/>
-          <w:szCs w:val="24"/>
-        </w:rPr>
-        <w:t>Мордеус</w:t>
-      </w:r>
-      <w:proofErr w:type="spellEnd"/>
-      <w:r>
-        <w:rPr>
-          <w:sz w:val="24"/>
-          <w:szCs w:val="24"/>
-        </w:rPr>
-        <w:t xml:space="preserve"> до – Неспособный излечить свою сестру. Неспособен справится с лихорадкой королевы и сделан челове</w:t>
-      </w:r>
-      <w:r>
-        <w:rPr>
-          <w:sz w:val="24"/>
-          <w:szCs w:val="24"/>
-        </w:rPr>
-        <w:t>ка более устойчивым к болезням.</w:t>
-      </w:r>
-    </w:p>
-    <w:p>
-      <w:pPr>
-        <w:spacing w:line="256" w:lineRule="auto"/>
-        <w:rPr>
-          <w:sz w:val="24"/>
-          <w:szCs w:val="24"/>
-        </w:rPr>
-      </w:pPr>
-      <w:proofErr w:type="spellStart"/>
-      <w:r>
-        <w:rPr>
-          <w:sz w:val="24"/>
-          <w:szCs w:val="24"/>
-        </w:rPr>
-        <w:t>Мордеус</w:t>
-      </w:r>
-      <w:proofErr w:type="spellEnd"/>
-      <w:r>
-        <w:rPr>
-          <w:sz w:val="24"/>
-          <w:szCs w:val="24"/>
-        </w:rPr>
-        <w:t xml:space="preserve"> после – </w:t>
-      </w:r>
-      <w:proofErr w:type="spellStart"/>
-      <w:r>
-        <w:rPr>
-          <w:sz w:val="24"/>
-          <w:szCs w:val="24"/>
-        </w:rPr>
-        <w:t>Мордеус</w:t>
-      </w:r>
-      <w:proofErr w:type="spellEnd"/>
-      <w:r>
-        <w:rPr>
-          <w:sz w:val="24"/>
-          <w:szCs w:val="24"/>
-        </w:rPr>
-        <w:t xml:space="preserve"> умеет изменять тело человека делая того сильнее и устойчивее, но так как используется Высшая магия, в большом количестве, все ее негативные эффекты увеличиваются.</w:t>
-      </w:r>
-    </w:p>
-    <w:p>
-      <w:pPr>
-        <w:spacing w:line="256" w:lineRule="auto"/>
-        <w:rPr>
-          <w:b/>
-          <w:sz w:val="24"/>
-          <w:szCs w:val="24"/>
-        </w:rPr>
-      </w:pPr>
-      <w:r>
-        <w:rPr>
-          <w:b/>
-          <w:sz w:val="24"/>
-          <w:szCs w:val="24"/>
-        </w:rPr>
-        <w:lastRenderedPageBreak/>
         <w:t xml:space="preserve">Основная линия </w:t>
       </w:r>
       <w:proofErr w:type="spellStart"/>

</xml_diff>